<commit_message>
Added single equation to calculate the PMF
</commit_message>
<xml_diff>
--- a/Bayes Theorem.docx
+++ b/Bayes Theorem.docx
@@ -4,19 +4,13 @@
   <w:body>
     <w:p>
       <w:pPr>
-        <w:rPr>
-          <w:b/>
-          <w:u w:val="single"/>
-        </w:rPr>
-      </w:pPr>
-      <w:r>
-        <w:rPr>
-          <w:b/>
-          <w:u w:val="single"/>
-        </w:rPr>
+        <w:pStyle w:val="Title"/>
+      </w:pPr>
+      <w:r>
         <w:t>Bayes Theorem</w:t>
       </w:r>
     </w:p>
+    <w:p/>
     <w:p>
       <w:pPr>
         <w:rPr>
@@ -588,6 +582,375 @@
       <w:pPr>
         <w:rPr>
           <w:rFonts w:eastAsiaTheme="minorEastAsia"/>
+        </w:rPr>
+      </w:pPr>
+    </w:p>
+    <w:p>
+      <w:pPr>
+        <w:rPr>
+          <w:rFonts w:eastAsiaTheme="minorEastAsia"/>
+        </w:rPr>
+      </w:pPr>
+      <w:bookmarkStart w:id="0" w:name="_GoBack"/>
+      <w:bookmarkEnd w:id="0"/>
+      <w:r>
+        <w:rPr>
+          <w:noProof/>
+        </w:rPr>
+        <mc:AlternateContent>
+          <mc:Choice Requires="wpg">
+            <w:drawing>
+              <wp:anchor distT="0" distB="0" distL="114300" distR="114300" simplePos="0" relativeHeight="251659264" behindDoc="0" locked="0" layoutInCell="1" allowOverlap="1" wp14:anchorId="06A6B706" wp14:editId="44C8219E">
+                <wp:simplePos x="0" y="0"/>
+                <wp:positionH relativeFrom="column">
+                  <wp:posOffset>0</wp:posOffset>
+                </wp:positionH>
+                <wp:positionV relativeFrom="page">
+                  <wp:posOffset>3874135</wp:posOffset>
+                </wp:positionV>
+                <wp:extent cx="3397885" cy="2004060"/>
+                <wp:effectExtent l="0" t="0" r="12065" b="15240"/>
+                <wp:wrapNone/>
+                <wp:docPr id="7" name="Group 7"/>
+                <wp:cNvGraphicFramePr/>
+                <a:graphic xmlns:a="http://schemas.openxmlformats.org/drawingml/2006/main">
+                  <a:graphicData uri="http://schemas.microsoft.com/office/word/2010/wordprocessingGroup">
+                    <wpg:wgp>
+                      <wpg:cNvGrpSpPr/>
+                      <wpg:grpSpPr>
+                        <a:xfrm>
+                          <a:off x="0" y="0"/>
+                          <a:ext cx="3397885" cy="2004060"/>
+                          <a:chOff x="0" y="0"/>
+                          <a:chExt cx="3397910" cy="2004137"/>
+                        </a:xfrm>
+                      </wpg:grpSpPr>
+                      <wps:wsp>
+                        <wps:cNvPr id="2" name="Oval 2"/>
+                        <wps:cNvSpPr/>
+                        <wps:spPr>
+                          <a:xfrm>
+                            <a:off x="0" y="0"/>
+                            <a:ext cx="2417674" cy="2004137"/>
+                          </a:xfrm>
+                          <a:prstGeom prst="ellipse">
+                            <a:avLst/>
+                          </a:prstGeom>
+                        </wps:spPr>
+                        <wps:style>
+                          <a:lnRef idx="2">
+                            <a:schemeClr val="accent1">
+                              <a:shade val="50000"/>
+                            </a:schemeClr>
+                          </a:lnRef>
+                          <a:fillRef idx="1">
+                            <a:schemeClr val="accent1"/>
+                          </a:fillRef>
+                          <a:effectRef idx="0">
+                            <a:schemeClr val="accent1"/>
+                          </a:effectRef>
+                          <a:fontRef idx="minor">
+                            <a:schemeClr val="lt1"/>
+                          </a:fontRef>
+                        </wps:style>
+                        <wps:bodyPr rot="0" spcFirstLastPara="0" vertOverflow="overflow" horzOverflow="overflow" vert="horz" wrap="square" lIns="91440" tIns="45720" rIns="91440" bIns="45720" numCol="1" spcCol="0" rtlCol="0" fromWordArt="0" anchor="ctr" anchorCtr="0" forceAA="0" compatLnSpc="1">
+                          <a:prstTxWarp prst="textNoShape">
+                            <a:avLst/>
+                          </a:prstTxWarp>
+                          <a:noAutofit/>
+                        </wps:bodyPr>
+                      </wps:wsp>
+                      <wps:wsp>
+                        <wps:cNvPr id="3" name="Oval 3"/>
+                        <wps:cNvSpPr/>
+                        <wps:spPr>
+                          <a:xfrm>
+                            <a:off x="1678838" y="263348"/>
+                            <a:ext cx="1719072" cy="1623975"/>
+                          </a:xfrm>
+                          <a:prstGeom prst="ellipse">
+                            <a:avLst/>
+                          </a:prstGeom>
+                          <a:solidFill>
+                            <a:schemeClr val="accent4">
+                              <a:alpha val="64000"/>
+                            </a:schemeClr>
+                          </a:solidFill>
+                        </wps:spPr>
+                        <wps:style>
+                          <a:lnRef idx="2">
+                            <a:schemeClr val="accent1">
+                              <a:shade val="50000"/>
+                            </a:schemeClr>
+                          </a:lnRef>
+                          <a:fillRef idx="1">
+                            <a:schemeClr val="accent1"/>
+                          </a:fillRef>
+                          <a:effectRef idx="0">
+                            <a:schemeClr val="accent1"/>
+                          </a:effectRef>
+                          <a:fontRef idx="minor">
+                            <a:schemeClr val="lt1"/>
+                          </a:fontRef>
+                        </wps:style>
+                        <wps:bodyPr rot="0" spcFirstLastPara="0" vertOverflow="overflow" horzOverflow="overflow" vert="horz" wrap="square" lIns="91440" tIns="45720" rIns="91440" bIns="45720" numCol="1" spcCol="0" rtlCol="0" fromWordArt="0" anchor="ctr" anchorCtr="0" forceAA="0" compatLnSpc="1">
+                          <a:prstTxWarp prst="textNoShape">
+                            <a:avLst/>
+                          </a:prstTxWarp>
+                          <a:noAutofit/>
+                        </wps:bodyPr>
+                      </wps:wsp>
+                      <wps:wsp>
+                        <wps:cNvPr id="4" name="Text Box 4"/>
+                        <wps:cNvSpPr txBox="1"/>
+                        <wps:spPr>
+                          <a:xfrm>
+                            <a:off x="603500" y="731492"/>
+                            <a:ext cx="427355" cy="252095"/>
+                          </a:xfrm>
+                          <a:prstGeom prst="rect">
+                            <a:avLst/>
+                          </a:prstGeom>
+                          <a:solidFill>
+                            <a:schemeClr val="lt1"/>
+                          </a:solidFill>
+                          <a:ln w="6350">
+                            <a:solidFill>
+                              <a:prstClr val="black"/>
+                            </a:solidFill>
+                          </a:ln>
+                        </wps:spPr>
+                        <wps:txbx>
+                          <w:txbxContent>
+                            <w:p>
+                              <w:r>
+                                <w:t>P(A)</w:t>
+                              </w:r>
+                            </w:p>
+                          </w:txbxContent>
+                        </wps:txbx>
+                        <wps:bodyPr rot="0" spcFirstLastPara="0" vertOverflow="overflow" horzOverflow="overflow" vert="horz" wrap="none" lIns="91440" tIns="45720" rIns="91440" bIns="45720" numCol="1" spcCol="0" rtlCol="0" fromWordArt="0" anchor="t" anchorCtr="0" forceAA="0" compatLnSpc="1">
+                          <a:prstTxWarp prst="textNoShape">
+                            <a:avLst/>
+                          </a:prstTxWarp>
+                          <a:noAutofit/>
+                        </wps:bodyPr>
+                      </wps:wsp>
+                      <wps:wsp>
+                        <wps:cNvPr id="5" name="Text Box 5"/>
+                        <wps:cNvSpPr txBox="1"/>
+                        <wps:spPr>
+                          <a:xfrm>
+                            <a:off x="2666371" y="892421"/>
+                            <a:ext cx="422275" cy="252730"/>
+                          </a:xfrm>
+                          <a:prstGeom prst="rect">
+                            <a:avLst/>
+                          </a:prstGeom>
+                          <a:solidFill>
+                            <a:schemeClr val="lt1"/>
+                          </a:solidFill>
+                          <a:ln w="6350">
+                            <a:solidFill>
+                              <a:prstClr val="black"/>
+                            </a:solidFill>
+                          </a:ln>
+                        </wps:spPr>
+                        <wps:txbx>
+                          <w:txbxContent>
+                            <w:p>
+                              <w:r>
+                                <w:t>P(B)</w:t>
+                              </w:r>
+                            </w:p>
+                          </w:txbxContent>
+                        </wps:txbx>
+                        <wps:bodyPr rot="0" spcFirstLastPara="0" vertOverflow="overflow" horzOverflow="overflow" vert="horz" wrap="none" lIns="91440" tIns="45720" rIns="91440" bIns="45720" numCol="1" spcCol="0" rtlCol="0" fromWordArt="0" anchor="t" anchorCtr="0" forceAA="0" compatLnSpc="1">
+                          <a:prstTxWarp prst="textNoShape">
+                            <a:avLst/>
+                          </a:prstTxWarp>
+                          <a:noAutofit/>
+                        </wps:bodyPr>
+                      </wps:wsp>
+                      <wps:wsp>
+                        <wps:cNvPr id="6" name="Text Box 6"/>
+                        <wps:cNvSpPr txBox="1"/>
+                        <wps:spPr>
+                          <a:xfrm>
+                            <a:off x="1744662" y="819272"/>
+                            <a:ext cx="661670" cy="252730"/>
+                          </a:xfrm>
+                          <a:prstGeom prst="rect">
+                            <a:avLst/>
+                          </a:prstGeom>
+                          <a:solidFill>
+                            <a:schemeClr val="lt1"/>
+                          </a:solidFill>
+                          <a:ln w="6350">
+                            <a:solidFill>
+                              <a:prstClr val="black"/>
+                            </a:solidFill>
+                          </a:ln>
+                        </wps:spPr>
+                        <wps:txbx>
+                          <w:txbxContent>
+                            <w:p>
+                              <w:proofErr w:type="gramStart"/>
+                              <w:r>
+                                <w:t>P(</w:t>
+                              </w:r>
+                              <w:proofErr w:type="gramEnd"/>
+                              <w:r>
+                                <w:t>A &amp; B)</w:t>
+                              </w:r>
+                            </w:p>
+                          </w:txbxContent>
+                        </wps:txbx>
+                        <wps:bodyPr rot="0" spcFirstLastPara="0" vertOverflow="overflow" horzOverflow="overflow" vert="horz" wrap="none" lIns="91440" tIns="45720" rIns="91440" bIns="45720" numCol="1" spcCol="0" rtlCol="0" fromWordArt="0" anchor="t" anchorCtr="0" forceAA="0" compatLnSpc="1">
+                          <a:prstTxWarp prst="textNoShape">
+                            <a:avLst/>
+                          </a:prstTxWarp>
+                          <a:noAutofit/>
+                        </wps:bodyPr>
+                      </wps:wsp>
+                    </wpg:wgp>
+                  </a:graphicData>
+                </a:graphic>
+              </wp:anchor>
+            </w:drawing>
+          </mc:Choice>
+          <mc:Fallback>
+            <w:pict>
+              <v:group w14:anchorId="06A6B706" id="Group 7" o:spid="_x0000_s1026" style="position:absolute;margin-left:0;margin-top:305.05pt;width:267.55pt;height:157.8pt;z-index:251659264;mso-position-vertical-relative:page" coordsize="33979,20041" o:gfxdata="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">
+                <v:oval id="Oval 2" o:spid="_x0000_s1027" style="position:absolute;width:24176;height:20041;visibility:visible;mso-wrap-style:square;v-text-anchor:middle" o:gfxdata="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" fillcolor="#4472c4 [3204]" strokecolor="#1f3763 [1604]" strokeweight="1pt">
+                  <v:stroke joinstyle="miter"/>
+                </v:oval>
+                <v:oval id="Oval 3" o:spid="_x0000_s1028" style="position:absolute;left:16788;top:2633;width:17191;height:16240;visibility:visible;mso-wrap-style:square;v-text-anchor:middle" o:gfxdata="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" fillcolor="#ffc000 [3207]" strokecolor="#1f3763 [1604]" strokeweight="1pt">
+                  <v:fill opacity="41891f"/>
+                  <v:stroke joinstyle="miter"/>
+                </v:oval>
+                <v:shapetype id="_x0000_t202" coordsize="21600,21600" o:spt="202" path="m,l,21600r21600,l21600,xe">
+                  <v:stroke joinstyle="miter"/>
+                  <v:path gradientshapeok="t" o:connecttype="rect"/>
+                </v:shapetype>
+                <v:shape id="Text Box 4" o:spid="_x0000_s1029" type="#_x0000_t202" style="position:absolute;left:6035;top:7314;width:4273;height:2521;visibility:visible;mso-wrap-style:none;v-text-anchor:top" o:gfxdata="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" fillcolor="white [3201]" strokeweight=".5pt">
+                  <v:textbox>
+                    <w:txbxContent>
+                      <w:p>
+                        <w:r>
+                          <w:t>P(A)</w:t>
+                        </w:r>
+                      </w:p>
+                    </w:txbxContent>
+                  </v:textbox>
+                </v:shape>
+                <v:shape id="Text Box 5" o:spid="_x0000_s1030" type="#_x0000_t202" style="position:absolute;left:26663;top:8924;width:4223;height:2527;visibility:visible;mso-wrap-style:none;v-text-anchor:top" o:gfxdata="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" fillcolor="white [3201]" strokeweight=".5pt">
+                  <v:textbox>
+                    <w:txbxContent>
+                      <w:p>
+                        <w:r>
+                          <w:t>P(B)</w:t>
+                        </w:r>
+                      </w:p>
+                    </w:txbxContent>
+                  </v:textbox>
+                </v:shape>
+                <v:shape id="Text Box 6" o:spid="_x0000_s1031" type="#_x0000_t202" style="position:absolute;left:17446;top:8192;width:6617;height:2528;visibility:visible;mso-wrap-style:none;v-text-anchor:top" o:gfxdata="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" fillcolor="white [3201]" strokeweight=".5pt">
+                  <v:textbox>
+                    <w:txbxContent>
+                      <w:p>
+                        <w:proofErr w:type="gramStart"/>
+                        <w:r>
+                          <w:t>P(</w:t>
+                        </w:r>
+                        <w:proofErr w:type="gramEnd"/>
+                        <w:r>
+                          <w:t>A &amp; B)</w:t>
+                        </w:r>
+                      </w:p>
+                    </w:txbxContent>
+                  </v:textbox>
+                </v:shape>
+                <w10:wrap anchory="page"/>
+              </v:group>
+            </w:pict>
+          </mc:Fallback>
+        </mc:AlternateContent>
+      </w:r>
+    </w:p>
+    <w:p>
+      <w:pPr>
+        <w:rPr>
+          <w:rFonts w:eastAsiaTheme="minorEastAsia"/>
+        </w:rPr>
+      </w:pPr>
+    </w:p>
+    <w:p>
+      <w:pPr>
+        <w:rPr>
+          <w:rFonts w:eastAsiaTheme="minorEastAsia"/>
+        </w:rPr>
+      </w:pPr>
+    </w:p>
+    <w:p>
+      <w:pPr>
+        <w:rPr>
+          <w:rFonts w:eastAsiaTheme="minorEastAsia"/>
+        </w:rPr>
+      </w:pPr>
+    </w:p>
+    <w:p>
+      <w:pPr>
+        <w:rPr>
+          <w:rFonts w:eastAsiaTheme="minorEastAsia"/>
+        </w:rPr>
+      </w:pPr>
+    </w:p>
+    <w:p>
+      <w:pPr>
+        <w:rPr>
+          <w:rFonts w:eastAsiaTheme="minorEastAsia"/>
+        </w:rPr>
+      </w:pPr>
+    </w:p>
+    <w:p>
+      <w:pPr>
+        <w:rPr>
+          <w:rFonts w:eastAsiaTheme="minorEastAsia"/>
+        </w:rPr>
+      </w:pPr>
+    </w:p>
+    <w:p>
+      <w:pPr>
+        <w:rPr>
+          <w:rFonts w:eastAsiaTheme="minorEastAsia"/>
+        </w:rPr>
+      </w:pPr>
+    </w:p>
+    <w:p>
+      <w:pPr>
+        <w:rPr>
+          <w:rFonts w:eastAsiaTheme="minorEastAsia"/>
+        </w:rPr>
+      </w:pPr>
+      <w:r>
+        <w:rPr>
+          <w:rFonts w:eastAsiaTheme="minorEastAsia"/>
+        </w:rPr>
+        <w:br w:type="page"/>
+      </w:r>
+    </w:p>
+    <w:p>
+      <w:pPr>
+        <w:rPr>
+          <w:rFonts w:eastAsiaTheme="minorEastAsia"/>
+        </w:rPr>
+      </w:pPr>
+    </w:p>
+    <w:p>
+      <w:pPr>
+        <w:rPr>
+          <w:rFonts w:eastAsiaTheme="minorEastAsia"/>
           <w:b/>
         </w:rPr>
       </w:pPr>
@@ -1852,16 +2215,7 @@
                 <w:sz w:val="24"/>
                 <w:szCs w:val="24"/>
               </w:rPr>
-              <m:t>*</m:t>
-            </m:r>
-            <m:r>
-              <w:rPr>
-                <w:rFonts w:ascii="Cambria Math" w:eastAsia="Times New Roman" w:hAnsi="Cambria Math" w:cs="Arial"/>
-                <w:color w:val="777777"/>
-                <w:sz w:val="24"/>
-                <w:szCs w:val="24"/>
-              </w:rPr>
-              <m:t>P</m:t>
+              <m:t>*P</m:t>
             </m:r>
             <m:d>
               <m:dPr>
@@ -1894,16 +2248,7 @@
                 <w:sz w:val="24"/>
                 <w:szCs w:val="24"/>
               </w:rPr>
-              <m:t>+</m:t>
-            </m:r>
-            <m:r>
-              <w:rPr>
-                <w:rFonts w:ascii="Cambria Math" w:eastAsia="Times New Roman" w:hAnsi="Cambria Math" w:cs="Arial"/>
-                <w:color w:val="777777"/>
-                <w:sz w:val="24"/>
-                <w:szCs w:val="24"/>
-              </w:rPr>
-              <m:t>P</m:t>
+              <m:t>+P</m:t>
             </m:r>
             <m:d>
               <m:dPr>
@@ -1947,25 +2292,7 @@
                 <w:sz w:val="24"/>
                 <w:szCs w:val="24"/>
               </w:rPr>
-              <m:t>*P(-</m:t>
-            </m:r>
-            <m:r>
-              <w:rPr>
-                <w:rFonts w:ascii="Cambria Math" w:eastAsia="Times New Roman" w:hAnsi="Cambria Math" w:cs="Arial"/>
-                <w:color w:val="777777"/>
-                <w:sz w:val="24"/>
-                <w:szCs w:val="24"/>
-              </w:rPr>
-              <m:t>A</m:t>
-            </m:r>
-            <m:r>
-              <w:rPr>
-                <w:rFonts w:ascii="Cambria Math" w:eastAsia="Times New Roman" w:hAnsi="Cambria Math" w:cs="Arial"/>
-                <w:color w:val="777777"/>
-                <w:sz w:val="24"/>
-                <w:szCs w:val="24"/>
-              </w:rPr>
-              <m:t>)</m:t>
+              <m:t>*P(-A)</m:t>
             </m:r>
           </m:den>
         </m:f>
@@ -2490,21 +2817,7 @@
         <w:rPr>
           <w:rFonts w:eastAsiaTheme="minorEastAsia"/>
         </w:rPr>
-        <w:t xml:space="preserve">Models </w:t>
-      </w:r>
-      <w:proofErr w:type="spellStart"/>
-      <w:r>
-        <w:rPr>
-          <w:rFonts w:eastAsiaTheme="minorEastAsia"/>
-        </w:rPr>
-        <w:t>var</w:t>
-      </w:r>
-      <w:proofErr w:type="spellEnd"/>
-      <w:r>
-        <w:rPr>
-          <w:rFonts w:eastAsiaTheme="minorEastAsia"/>
-        </w:rPr>
-        <w:t>(</w:t>
+        <w:t>Models var(</w:t>
       </w:r>
       <w:proofErr w:type="spellStart"/>
       <w:r>
@@ -2593,21 +2906,7 @@
         <w:rPr>
           <w:rFonts w:eastAsiaTheme="minorEastAsia"/>
         </w:rPr>
-        <w:t xml:space="preserve">Models </w:t>
-      </w:r>
-      <w:proofErr w:type="spellStart"/>
-      <w:r>
-        <w:rPr>
-          <w:rFonts w:eastAsiaTheme="minorEastAsia"/>
-        </w:rPr>
-        <w:t>var</w:t>
-      </w:r>
-      <w:proofErr w:type="spellEnd"/>
-      <w:r>
-        <w:rPr>
-          <w:rFonts w:eastAsiaTheme="minorEastAsia"/>
-        </w:rPr>
-        <w:t xml:space="preserve">(x) </w:t>
+        <w:t xml:space="preserve">Models var(x) </w:t>
       </w:r>
       <w:r>
         <w:rPr>
@@ -2634,8 +2933,6 @@
         </w:rPr>
         <w:t xml:space="preserve">So, these two models are quite similar.  </w:t>
       </w:r>
-      <w:bookmarkStart w:id="0" w:name="_GoBack"/>
-      <w:bookmarkEnd w:id="0"/>
     </w:p>
     <w:p>
       <w:pPr>
@@ -3536,7 +3833,7 @@
       </w:pPr>
     </w:pPrDefault>
   </w:docDefaults>
-  <w:latentStyles w:defLockedState="0" w:defUIPriority="99" w:defSemiHidden="0" w:defUnhideWhenUsed="0" w:defQFormat="0" w:count="375">
+  <w:latentStyles w:defLockedState="0" w:defUIPriority="99" w:defSemiHidden="0" w:defUnhideWhenUsed="0" w:defQFormat="0" w:count="376">
     <w:lsdException w:name="Normal" w:uiPriority="0" w:qFormat="1"/>
     <w:lsdException w:name="heading 1" w:uiPriority="9" w:qFormat="1"/>
     <w:lsdException w:name="heading 2" w:semiHidden="1" w:uiPriority="9" w:unhideWhenUsed="1" w:qFormat="1"/>
@@ -3642,7 +3939,6 @@
     <w:lsdException w:name="HTML Sample" w:semiHidden="1" w:unhideWhenUsed="1"/>
     <w:lsdException w:name="HTML Typewriter" w:semiHidden="1" w:unhideWhenUsed="1"/>
     <w:lsdException w:name="HTML Variable" w:semiHidden="1" w:unhideWhenUsed="1"/>
-    <w:lsdException w:name="Normal Table" w:semiHidden="1" w:unhideWhenUsed="1"/>
     <w:lsdException w:name="annotation subject" w:semiHidden="1" w:unhideWhenUsed="1"/>
     <w:lsdException w:name="No List" w:semiHidden="1" w:unhideWhenUsed="1"/>
     <w:lsdException w:name="Outline List 1" w:semiHidden="1" w:unhideWhenUsed="1"/>
@@ -3689,10 +3985,8 @@
     <w:lsdException w:name="Table Subtle 2" w:semiHidden="1" w:unhideWhenUsed="1"/>
     <w:lsdException w:name="Table Web 1" w:semiHidden="1" w:unhideWhenUsed="1"/>
     <w:lsdException w:name="Table Web 2" w:semiHidden="1" w:unhideWhenUsed="1"/>
-    <w:lsdException w:name="Table Web 3" w:semiHidden="1" w:unhideWhenUsed="1"/>
     <w:lsdException w:name="Balloon Text" w:semiHidden="1" w:unhideWhenUsed="1"/>
     <w:lsdException w:name="Table Grid" w:uiPriority="39"/>
-    <w:lsdException w:name="Table Theme" w:semiHidden="1" w:unhideWhenUsed="1"/>
     <w:lsdException w:name="Placeholder Text" w:semiHidden="1"/>
     <w:lsdException w:name="No Spacing" w:uiPriority="1" w:qFormat="1"/>
     <w:lsdException w:name="Light Shading" w:uiPriority="60"/>
@@ -3912,6 +4206,7 @@
     <w:lsdException w:name="Smart Hyperlink" w:semiHidden="1" w:unhideWhenUsed="1"/>
     <w:lsdException w:name="Hashtag" w:semiHidden="1" w:unhideWhenUsed="1"/>
     <w:lsdException w:name="Unresolved Mention" w:semiHidden="1" w:unhideWhenUsed="1"/>
+    <w:lsdException w:name="Smart Link" w:semiHidden="1" w:unhideWhenUsed="1"/>
   </w:latentStyles>
   <w:style w:type="paragraph" w:default="1" w:styleId="Normal">
     <w:name w:val="Normal"/>
@@ -4081,6 +4376,70 @@
     <w:rPr>
       <w:color w:val="0000FF"/>
       <w:u w:val="single"/>
+    </w:rPr>
+  </w:style>
+  <w:style w:type="paragraph" w:styleId="Title">
+    <w:name w:val="Title"/>
+    <w:basedOn w:val="Normal"/>
+    <w:next w:val="Normal"/>
+    <w:link w:val="TitleChar"/>
+    <w:uiPriority w:val="10"/>
+    <w:qFormat/>
+    <w:rsid w:val="00DF1D36"/>
+    <w:pPr>
+      <w:spacing w:after="0" w:line="240" w:lineRule="auto"/>
+      <w:contextualSpacing/>
+    </w:pPr>
+    <w:rPr>
+      <w:rFonts w:asciiTheme="majorHAnsi" w:eastAsiaTheme="majorEastAsia" w:hAnsiTheme="majorHAnsi" w:cstheme="majorBidi"/>
+      <w:spacing w:val="-10"/>
+      <w:kern w:val="28"/>
+      <w:sz w:val="56"/>
+      <w:szCs w:val="56"/>
+    </w:rPr>
+  </w:style>
+  <w:style w:type="character" w:customStyle="1" w:styleId="TitleChar">
+    <w:name w:val="Title Char"/>
+    <w:basedOn w:val="DefaultParagraphFont"/>
+    <w:link w:val="Title"/>
+    <w:uiPriority w:val="10"/>
+    <w:rsid w:val="00DF1D36"/>
+    <w:rPr>
+      <w:rFonts w:asciiTheme="majorHAnsi" w:eastAsiaTheme="majorEastAsia" w:hAnsiTheme="majorHAnsi" w:cstheme="majorBidi"/>
+      <w:spacing w:val="-10"/>
+      <w:kern w:val="28"/>
+      <w:sz w:val="56"/>
+      <w:szCs w:val="56"/>
+    </w:rPr>
+  </w:style>
+  <w:style w:type="paragraph" w:styleId="BalloonText">
+    <w:name w:val="Balloon Text"/>
+    <w:basedOn w:val="Normal"/>
+    <w:link w:val="BalloonTextChar"/>
+    <w:uiPriority w:val="99"/>
+    <w:semiHidden/>
+    <w:unhideWhenUsed/>
+    <w:rsid w:val="00943B88"/>
+    <w:pPr>
+      <w:spacing w:after="0" w:line="240" w:lineRule="auto"/>
+    </w:pPr>
+    <w:rPr>
+      <w:rFonts w:ascii="Segoe UI" w:hAnsi="Segoe UI" w:cs="Segoe UI"/>
+      <w:sz w:val="18"/>
+      <w:szCs w:val="18"/>
+    </w:rPr>
+  </w:style>
+  <w:style w:type="character" w:customStyle="1" w:styleId="BalloonTextChar">
+    <w:name w:val="Balloon Text Char"/>
+    <w:basedOn w:val="DefaultParagraphFont"/>
+    <w:link w:val="BalloonText"/>
+    <w:uiPriority w:val="99"/>
+    <w:semiHidden/>
+    <w:rsid w:val="00943B88"/>
+    <w:rPr>
+      <w:rFonts w:ascii="Segoe UI" w:hAnsi="Segoe UI" w:cs="Segoe UI"/>
+      <w:sz w:val="18"/>
+      <w:szCs w:val="18"/>
     </w:rPr>
   </w:style>
 </w:styles>

</xml_diff>